<commit_message>
Update 0.2 & 0.2.1 Timer Page UAT Plan.docx
</commit_message>
<xml_diff>
--- a/0.2 & 0.2.1 Timer Page UAT Plan.docx
+++ b/0.2 & 0.2.1 Timer Page UAT Plan.docx
@@ -8317,6 +8317,72 @@
           </w:p>
           <w:p>
             <w:pPr>
+              <w:spacing w:after="240" w:line="240" w:lineRule="auto"/>
+              <w:textAlignment w:val="baseline"/>
+              <w:rPr>
+                <w:rFonts w:eastAsia="Times New Roman"/>
+                <w:color w:val="000000"/>
+                <w:lang w:val="en-AU" w:eastAsia="zh-CN"/>
+              </w:rPr>
+            </w:pPr>
+          </w:p>
+          <w:p>
+            <w:pPr>
+              <w:spacing w:after="240" w:line="240" w:lineRule="auto"/>
+              <w:textAlignment w:val="baseline"/>
+              <w:rPr>
+                <w:rFonts w:eastAsia="Times New Roman"/>
+                <w:color w:val="000000"/>
+                <w:lang w:val="en-AU" w:eastAsia="zh-CN"/>
+              </w:rPr>
+            </w:pPr>
+          </w:p>
+          <w:p>
+            <w:pPr>
+              <w:spacing w:after="240" w:line="240" w:lineRule="auto"/>
+              <w:textAlignment w:val="baseline"/>
+              <w:rPr>
+                <w:rFonts w:eastAsia="Times New Roman"/>
+                <w:color w:val="000000"/>
+                <w:lang w:val="en-AU" w:eastAsia="zh-CN"/>
+              </w:rPr>
+            </w:pPr>
+          </w:p>
+          <w:p>
+            <w:pPr>
+              <w:spacing w:after="240" w:line="240" w:lineRule="auto"/>
+              <w:textAlignment w:val="baseline"/>
+              <w:rPr>
+                <w:rFonts w:eastAsia="Times New Roman"/>
+                <w:color w:val="000000"/>
+                <w:lang w:val="en-AU" w:eastAsia="zh-CN"/>
+              </w:rPr>
+            </w:pPr>
+          </w:p>
+          <w:p>
+            <w:pPr>
+              <w:spacing w:after="240" w:line="240" w:lineRule="auto"/>
+              <w:textAlignment w:val="baseline"/>
+              <w:rPr>
+                <w:rFonts w:eastAsia="Times New Roman"/>
+                <w:color w:val="000000"/>
+                <w:lang w:val="en-AU" w:eastAsia="zh-CN"/>
+              </w:rPr>
+            </w:pPr>
+          </w:p>
+          <w:p>
+            <w:pPr>
+              <w:spacing w:after="240" w:line="240" w:lineRule="auto"/>
+              <w:textAlignment w:val="baseline"/>
+              <w:rPr>
+                <w:rFonts w:eastAsia="Times New Roman"/>
+                <w:color w:val="000000"/>
+                <w:lang w:val="en-AU" w:eastAsia="zh-CN"/>
+              </w:rPr>
+            </w:pPr>
+          </w:p>
+          <w:p>
+            <w:pPr>
               <w:spacing w:line="240" w:lineRule="auto"/>
               <w:rPr>
                 <w:lang w:val="en-AU"/>
@@ -8341,6 +8407,7 @@
               <w:spacing w:line="240" w:lineRule="auto"/>
             </w:pPr>
             <w:r>
+              <w:lastRenderedPageBreak/>
               <w:t>2.1</w:t>
             </w:r>
           </w:p>
@@ -8730,7 +8797,6 @@
                 <w:color w:val="000000"/>
                 <w:lang w:val="en-AU" w:eastAsia="zh-CN"/>
               </w:rPr>
-              <w:lastRenderedPageBreak/>
               <w:t xml:space="preserve">The animation </w:t>
             </w:r>
             <w:proofErr w:type="gramStart"/>
@@ -8830,6 +8896,83 @@
               </w:rPr>
               <w:t>The text ‘5 minutes break is formatted well’ although after 5 minutes nothing happens.</w:t>
             </w:r>
+          </w:p>
+          <w:p>
+            <w:pPr>
+              <w:spacing w:before="240" w:after="240" w:line="240" w:lineRule="auto"/>
+              <w:textAlignment w:val="baseline"/>
+              <w:rPr>
+                <w:rFonts w:eastAsia="Times New Roman"/>
+                <w:color w:val="000000"/>
+                <w:lang w:val="en-AU" w:eastAsia="zh-CN"/>
+              </w:rPr>
+            </w:pPr>
+          </w:p>
+          <w:p>
+            <w:pPr>
+              <w:spacing w:before="240" w:after="240" w:line="240" w:lineRule="auto"/>
+              <w:textAlignment w:val="baseline"/>
+              <w:rPr>
+                <w:rFonts w:eastAsia="Times New Roman"/>
+                <w:color w:val="000000"/>
+                <w:lang w:val="en-AU" w:eastAsia="zh-CN"/>
+              </w:rPr>
+            </w:pPr>
+          </w:p>
+          <w:p>
+            <w:pPr>
+              <w:spacing w:before="240" w:after="240" w:line="240" w:lineRule="auto"/>
+              <w:textAlignment w:val="baseline"/>
+              <w:rPr>
+                <w:rFonts w:eastAsia="Times New Roman"/>
+                <w:color w:val="000000"/>
+                <w:lang w:val="en-AU" w:eastAsia="zh-CN"/>
+              </w:rPr>
+            </w:pPr>
+          </w:p>
+          <w:p>
+            <w:pPr>
+              <w:spacing w:before="240" w:after="240" w:line="240" w:lineRule="auto"/>
+              <w:textAlignment w:val="baseline"/>
+              <w:rPr>
+                <w:rFonts w:eastAsia="Times New Roman"/>
+                <w:color w:val="000000"/>
+                <w:lang w:val="en-AU" w:eastAsia="zh-CN"/>
+              </w:rPr>
+            </w:pPr>
+          </w:p>
+          <w:p>
+            <w:pPr>
+              <w:spacing w:before="240" w:after="240" w:line="240" w:lineRule="auto"/>
+              <w:textAlignment w:val="baseline"/>
+              <w:rPr>
+                <w:rFonts w:eastAsia="Times New Roman"/>
+                <w:color w:val="000000"/>
+                <w:lang w:val="en-AU" w:eastAsia="zh-CN"/>
+              </w:rPr>
+            </w:pPr>
+          </w:p>
+          <w:p>
+            <w:pPr>
+              <w:spacing w:before="240" w:after="240" w:line="240" w:lineRule="auto"/>
+              <w:textAlignment w:val="baseline"/>
+              <w:rPr>
+                <w:rFonts w:eastAsia="Times New Roman"/>
+                <w:color w:val="000000"/>
+                <w:lang w:val="en-AU" w:eastAsia="zh-CN"/>
+              </w:rPr>
+            </w:pPr>
+          </w:p>
+          <w:p>
+            <w:pPr>
+              <w:spacing w:before="240" w:after="240" w:line="240" w:lineRule="auto"/>
+              <w:textAlignment w:val="baseline"/>
+              <w:rPr>
+                <w:rFonts w:eastAsia="Times New Roman"/>
+                <w:color w:val="000000"/>
+                <w:lang w:val="en-AU" w:eastAsia="zh-CN"/>
+              </w:rPr>
+            </w:pPr>
           </w:p>
           <w:p>
             <w:pPr>
@@ -9341,6 +9484,97 @@
               </w:rPr>
               <w:t>The countdown timer works, although has not been changed from the pause menu.</w:t>
             </w:r>
+          </w:p>
+          <w:p>
+            <w:pPr>
+              <w:pStyle w:val="NormalWeb"/>
+              <w:spacing w:before="0" w:beforeAutospacing="0" w:after="240" w:afterAutospacing="0"/>
+              <w:textAlignment w:val="baseline"/>
+              <w:rPr>
+                <w:rFonts w:ascii="Arial" w:hAnsi="Arial" w:cs="Arial"/>
+                <w:color w:val="000000"/>
+                <w:sz w:val="22"/>
+                <w:szCs w:val="22"/>
+              </w:rPr>
+            </w:pPr>
+          </w:p>
+          <w:p>
+            <w:pPr>
+              <w:pStyle w:val="NormalWeb"/>
+              <w:spacing w:before="0" w:beforeAutospacing="0" w:after="240" w:afterAutospacing="0"/>
+              <w:textAlignment w:val="baseline"/>
+              <w:rPr>
+                <w:rFonts w:ascii="Arial" w:hAnsi="Arial" w:cs="Arial"/>
+                <w:color w:val="000000"/>
+                <w:sz w:val="22"/>
+                <w:szCs w:val="22"/>
+              </w:rPr>
+            </w:pPr>
+          </w:p>
+          <w:p>
+            <w:pPr>
+              <w:pStyle w:val="NormalWeb"/>
+              <w:spacing w:before="0" w:beforeAutospacing="0" w:after="240" w:afterAutospacing="0"/>
+              <w:textAlignment w:val="baseline"/>
+              <w:rPr>
+                <w:rFonts w:ascii="Arial" w:hAnsi="Arial" w:cs="Arial"/>
+                <w:color w:val="000000"/>
+                <w:sz w:val="22"/>
+                <w:szCs w:val="22"/>
+              </w:rPr>
+            </w:pPr>
+          </w:p>
+          <w:p>
+            <w:pPr>
+              <w:pStyle w:val="NormalWeb"/>
+              <w:spacing w:before="0" w:beforeAutospacing="0" w:after="240" w:afterAutospacing="0"/>
+              <w:textAlignment w:val="baseline"/>
+              <w:rPr>
+                <w:rFonts w:ascii="Arial" w:hAnsi="Arial" w:cs="Arial"/>
+                <w:color w:val="000000"/>
+                <w:sz w:val="22"/>
+                <w:szCs w:val="22"/>
+              </w:rPr>
+            </w:pPr>
+          </w:p>
+          <w:p>
+            <w:pPr>
+              <w:pStyle w:val="NormalWeb"/>
+              <w:spacing w:before="0" w:beforeAutospacing="0" w:after="240" w:afterAutospacing="0"/>
+              <w:textAlignment w:val="baseline"/>
+              <w:rPr>
+                <w:rFonts w:ascii="Arial" w:hAnsi="Arial" w:cs="Arial"/>
+                <w:color w:val="000000"/>
+                <w:sz w:val="22"/>
+                <w:szCs w:val="22"/>
+              </w:rPr>
+            </w:pPr>
+          </w:p>
+          <w:p>
+            <w:pPr>
+              <w:pStyle w:val="NormalWeb"/>
+              <w:spacing w:before="0" w:beforeAutospacing="0" w:after="240" w:afterAutospacing="0"/>
+              <w:textAlignment w:val="baseline"/>
+              <w:rPr>
+                <w:rFonts w:ascii="Arial" w:hAnsi="Arial" w:cs="Arial"/>
+                <w:color w:val="000000"/>
+                <w:sz w:val="22"/>
+                <w:szCs w:val="22"/>
+              </w:rPr>
+            </w:pPr>
+          </w:p>
+          <w:p>
+            <w:pPr>
+              <w:pStyle w:val="NormalWeb"/>
+              <w:spacing w:before="0" w:beforeAutospacing="0" w:after="240" w:afterAutospacing="0"/>
+              <w:textAlignment w:val="baseline"/>
+              <w:rPr>
+                <w:rFonts w:ascii="Arial" w:hAnsi="Arial" w:cs="Arial"/>
+                <w:color w:val="000000"/>
+                <w:sz w:val="22"/>
+                <w:szCs w:val="22"/>
+              </w:rPr>
+            </w:pPr>
           </w:p>
           <w:p>
             <w:pPr>

</xml_diff>